<commit_message>
RoadMap and Other important resource ready
</commit_message>
<xml_diff>
--- a/Read me.docx
+++ b/Read me.docx
@@ -396,7 +396,13 @@
     <w:p/>
     <w:p>
       <w:r>
-        <w:t>VMware Workstation with Ubuntu VM (Docker installed)</w:t>
+        <w:t xml:space="preserve">VMware Workstation with </w:t>
+      </w:r>
+      <w:r>
+        <w:t>Kali LINUX</w:t>
+      </w:r>
+      <w:r>
+        <w:t xml:space="preserve"> VM (Docker installed)</w:t>
       </w:r>
     </w:p>
     <w:p/>
@@ -632,15 +638,7 @@
     <w:p/>
     <w:p>
       <w:r>
-        <w:t>Python ↔ VM via SSH (</w:t>
-      </w:r>
-      <w:proofErr w:type="spellStart"/>
-      <w:r>
-        <w:t>paramiko</w:t>
-      </w:r>
-      <w:proofErr w:type="spellEnd"/>
-      <w:r>
-        <w:t>)</w:t>
+        <w:t>Python ↔ VM via SSH (paramiko)</w:t>
       </w:r>
     </w:p>
     <w:p/>
@@ -1228,7 +1226,7 @@
           <w:bCs/>
         </w:rPr>
         <w:pict w14:anchorId="6780C81B">
-          <v:rect id="_x0000_i1031" style="width:468pt;height:1.5pt" o:hralign="center" o:hrstd="t" o:hr="t" fillcolor="#a0a0a0" stroked="f"/>
+          <v:rect id="_x0000_i1025" style="width:468pt;height:1.5pt" o:hralign="center" o:hrstd="t" o:hr="t" fillcolor="#a0a0a0" stroked="f"/>
         </w:pict>
       </w:r>
     </w:p>
@@ -2516,6 +2514,7 @@
   <w:style w:type="character" w:default="1" w:styleId="DefaultParagraphFont">
     <w:name w:val="Default Paragraph Font"/>
     <w:uiPriority w:val="1"/>
+    <w:semiHidden/>
     <w:unhideWhenUsed/>
   </w:style>
   <w:style w:type="table" w:default="1" w:styleId="TableNormal">

</xml_diff>